<commit_message>
Atualizando documentos do projeto
</commit_message>
<xml_diff>
--- a/Postmortem Terceira Iteracao.docx
+++ b/Postmortem Terceira Iteracao.docx
@@ -99,8 +99,10 @@
           <w:szCs w:val="32"/>
           <w:lang w:val="pt-BR"/>
         </w:rPr>
-        <w:t>iteração durou entre as datas 09</w:t>
-      </w:r>
+        <w:t>iteração durou entre as datas 08</w:t>
+      </w:r>
+      <w:bookmarkStart w:id="0" w:name="_GoBack"/>
+      <w:bookmarkEnd w:id="0"/>
       <w:r>
         <w:rPr>
           <w:sz w:val="32"/>
@@ -411,8 +413,6 @@
         </w:rPr>
         <w:t>com nenhuma das formas que foram pesquisadas.</w:t>
       </w:r>
-      <w:bookmarkStart w:id="0" w:name="_GoBack"/>
-      <w:bookmarkEnd w:id="0"/>
     </w:p>
     <w:p>
       <w:pPr>

</xml_diff>